<commit_message>
Terminado con exito el denuniante
</commit_message>
<xml_diff>
--- a/PropuestaActualizado.docx
+++ b/PropuestaActualizado.docx
@@ -5,11 +5,19 @@
     <w:p>
       <w:pPr>
         <w:rPr>
-          <w:lang w:val="es-ES"/>
-        </w:rPr>
-      </w:pPr>
-      <w:r>
-        <w:rPr>
+          <w:b/>
+          <w:bCs/>
+          <w:sz w:val="28"/>
+          <w:szCs w:val="28"/>
+          <w:lang w:val="es-ES"/>
+        </w:rPr>
+      </w:pPr>
+      <w:r>
+        <w:rPr>
+          <w:b/>
+          <w:bCs/>
+          <w:sz w:val="28"/>
+          <w:szCs w:val="28"/>
           <w:lang w:val="es-ES"/>
         </w:rPr>
         <w:t xml:space="preserve">Nombre: Darien Altamirano </w:t>
@@ -18,17 +26,29 @@
     <w:p>
       <w:pPr>
         <w:rPr>
-          <w:lang w:val="es-ES"/>
-        </w:rPr>
-      </w:pPr>
-      <w:r>
-        <w:rPr>
+          <w:b/>
+          <w:bCs/>
+          <w:sz w:val="28"/>
+          <w:szCs w:val="28"/>
+          <w:lang w:val="es-ES"/>
+        </w:rPr>
+      </w:pPr>
+      <w:r>
+        <w:rPr>
+          <w:b/>
+          <w:bCs/>
+          <w:sz w:val="28"/>
+          <w:szCs w:val="28"/>
           <w:lang w:val="es-ES"/>
         </w:rPr>
         <w:t>Actualización de propuesta</w:t>
       </w:r>
       <w:r>
         <w:rPr>
+          <w:b/>
+          <w:bCs/>
+          <w:sz w:val="28"/>
+          <w:szCs w:val="28"/>
           <w:lang w:val="es-ES"/>
         </w:rPr>
         <w:t>:</w:t>
@@ -37,80 +57,433 @@
     <w:p>
       <w:pPr>
         <w:rPr>
-          <w:lang w:val="es-ES"/>
-        </w:rPr>
-      </w:pPr>
-      <w:r>
-        <w:rPr>
+          <w:b/>
+          <w:bCs/>
+          <w:sz w:val="28"/>
+          <w:szCs w:val="28"/>
+          <w:lang w:val="es-ES"/>
+        </w:rPr>
+      </w:pPr>
+      <w:r>
+        <w:rPr>
+          <w:b/>
+          <w:bCs/>
+          <w:sz w:val="28"/>
+          <w:szCs w:val="28"/>
           <w:lang w:val="es-ES"/>
         </w:rPr>
         <w:t>Definición del problema:</w:t>
       </w:r>
     </w:p>
     <w:p>
-      <w:r>
+      <w:pPr>
+        <w:rPr>
+          <w:sz w:val="24"/>
+          <w:szCs w:val="24"/>
+        </w:rPr>
+      </w:pPr>
+      <w:r>
+        <w:rPr>
+          <w:sz w:val="24"/>
+          <w:szCs w:val="24"/>
+        </w:rPr>
         <w:t>Se desea crear una aplicación web donde se denuncie y reporte personas desaparecidas en Gye.</w:t>
       </w:r>
     </w:p>
     <w:p>
-      <w:r>
-        <w:t>Planteamiento del problema:</w:t>
-      </w:r>
-    </w:p>
-    <w:p>
-      <w:r>
+      <w:pPr>
+        <w:rPr>
+          <w:b/>
+          <w:bCs/>
+          <w:sz w:val="28"/>
+          <w:szCs w:val="28"/>
+        </w:rPr>
+      </w:pPr>
+      <w:r>
+        <w:rPr>
+          <w:b/>
+          <w:bCs/>
+          <w:sz w:val="28"/>
+          <w:szCs w:val="28"/>
+        </w:rPr>
+        <w:t>Planteamiento de</w:t>
+      </w:r>
+      <w:r>
+        <w:rPr>
+          <w:b/>
+          <w:bCs/>
+          <w:sz w:val="28"/>
+          <w:szCs w:val="28"/>
+        </w:rPr>
+        <w:t xml:space="preserve"> </w:t>
+      </w:r>
+      <w:r>
+        <w:rPr>
+          <w:b/>
+          <w:bCs/>
+          <w:sz w:val="28"/>
+          <w:szCs w:val="28"/>
+        </w:rPr>
+        <w:t>l</w:t>
+      </w:r>
+      <w:r>
+        <w:rPr>
+          <w:b/>
+          <w:bCs/>
+          <w:sz w:val="28"/>
+          <w:szCs w:val="28"/>
+        </w:rPr>
+        <w:t xml:space="preserve">a </w:t>
+      </w:r>
+      <w:proofErr w:type="spellStart"/>
+      <w:r>
+        <w:rPr>
+          <w:b/>
+          <w:bCs/>
+          <w:sz w:val="28"/>
+          <w:szCs w:val="28"/>
+        </w:rPr>
+        <w:t>solucion</w:t>
+      </w:r>
+      <w:proofErr w:type="spellEnd"/>
+      <w:r>
+        <w:rPr>
+          <w:b/>
+          <w:bCs/>
+          <w:sz w:val="28"/>
+          <w:szCs w:val="28"/>
+        </w:rPr>
+        <w:t>:</w:t>
+      </w:r>
+    </w:p>
+    <w:p>
+      <w:pPr>
+        <w:rPr>
+          <w:sz w:val="24"/>
+          <w:szCs w:val="24"/>
+        </w:rPr>
+      </w:pPr>
+      <w:r>
+        <w:rPr>
+          <w:sz w:val="24"/>
+          <w:szCs w:val="24"/>
+        </w:rPr>
         <w:t xml:space="preserve">El </w:t>
       </w:r>
       <w:proofErr w:type="spellStart"/>
       <w:r>
+        <w:rPr>
+          <w:sz w:val="24"/>
+          <w:szCs w:val="24"/>
+        </w:rPr>
         <w:t>backend</w:t>
       </w:r>
       <w:proofErr w:type="spellEnd"/>
       <w:r>
+        <w:rPr>
+          <w:sz w:val="24"/>
+          <w:szCs w:val="24"/>
+        </w:rPr>
         <w:t xml:space="preserve"> se realizará en Python con el </w:t>
       </w:r>
       <w:proofErr w:type="spellStart"/>
       <w:r>
+        <w:rPr>
+          <w:sz w:val="24"/>
+          <w:szCs w:val="24"/>
+        </w:rPr>
         <w:t>framework</w:t>
       </w:r>
       <w:proofErr w:type="spellEnd"/>
       <w:r>
-        <w:t xml:space="preserve"> Django, para realizar </w:t>
-      </w:r>
-      <w:proofErr w:type="gramStart"/>
-      <w:r>
-        <w:t>las api</w:t>
-      </w:r>
-      <w:proofErr w:type="gramEnd"/>
-      <w:r>
+        <w:rPr>
+          <w:sz w:val="24"/>
+          <w:szCs w:val="24"/>
+        </w:rPr>
+        <w:t xml:space="preserve"> Django</w:t>
+      </w:r>
+      <w:r>
+        <w:rPr>
+          <w:sz w:val="24"/>
+          <w:szCs w:val="24"/>
+        </w:rPr>
+        <w:t xml:space="preserve"> y librería </w:t>
+      </w:r>
+      <w:proofErr w:type="spellStart"/>
+      <w:r>
+        <w:rPr>
+          <w:sz w:val="24"/>
+          <w:szCs w:val="24"/>
+        </w:rPr>
+        <w:t>DjangoApiRest</w:t>
+      </w:r>
+      <w:proofErr w:type="spellEnd"/>
+      <w:r>
+        <w:rPr>
+          <w:sz w:val="24"/>
+          <w:szCs w:val="24"/>
+        </w:rPr>
+        <w:t xml:space="preserve"> </w:t>
+      </w:r>
+      <w:r>
+        <w:rPr>
+          <w:sz w:val="24"/>
+          <w:szCs w:val="24"/>
+        </w:rPr>
+        <w:t>para</w:t>
+      </w:r>
+      <w:r>
+        <w:rPr>
+          <w:sz w:val="24"/>
+          <w:szCs w:val="24"/>
+        </w:rPr>
+        <w:t xml:space="preserve"> realizar </w:t>
+      </w:r>
+      <w:r>
+        <w:rPr>
+          <w:sz w:val="24"/>
+          <w:szCs w:val="24"/>
+        </w:rPr>
+        <w:t>el api</w:t>
+      </w:r>
+      <w:r>
+        <w:rPr>
+          <w:sz w:val="24"/>
+          <w:szCs w:val="24"/>
+        </w:rPr>
         <w:t xml:space="preserve"> respectivas para el consumo del </w:t>
       </w:r>
       <w:proofErr w:type="spellStart"/>
       <w:r>
+        <w:rPr>
+          <w:sz w:val="24"/>
+          <w:szCs w:val="24"/>
+        </w:rPr>
         <w:t>frontend</w:t>
       </w:r>
       <w:proofErr w:type="spellEnd"/>
       <w:r>
-        <w:t xml:space="preserve"> se usara la librería Django api </w:t>
+        <w:rPr>
+          <w:sz w:val="24"/>
+          <w:szCs w:val="24"/>
+        </w:rPr>
+        <w:t>. Aquí</w:t>
+      </w:r>
+      <w:r>
+        <w:rPr>
+          <w:sz w:val="24"/>
+          <w:szCs w:val="24"/>
+        </w:rPr>
+        <w:t xml:space="preserve"> se usara </w:t>
+      </w:r>
+      <w:r>
+        <w:rPr>
+          <w:sz w:val="24"/>
+          <w:szCs w:val="24"/>
+        </w:rPr>
+        <w:t xml:space="preserve">Vue.js para darle estética y consumir de la API por medio de la Liberia de </w:t>
       </w:r>
       <w:proofErr w:type="spellStart"/>
       <w:r>
-        <w:t>rest</w:t>
+        <w:rPr>
+          <w:sz w:val="24"/>
+          <w:szCs w:val="24"/>
+        </w:rPr>
+        <w:t>axios</w:t>
       </w:r>
       <w:proofErr w:type="spellEnd"/>
       <w:r>
-        <w:t xml:space="preserve">. Donde registraremos todas las tablas para que sean compartidas </w:t>
-      </w:r>
-    </w:p>
-    <w:p>
+        <w:rPr>
+          <w:sz w:val="24"/>
+          <w:szCs w:val="24"/>
+        </w:rPr>
+        <w:t>.</w:t>
+      </w:r>
+      <w:r>
+        <w:rPr>
+          <w:sz w:val="24"/>
+          <w:szCs w:val="24"/>
+        </w:rPr>
+        <w:t xml:space="preserve"> </w:t>
+      </w:r>
+    </w:p>
+    <w:p>
+      <w:pPr>
+        <w:rPr>
+          <w:b/>
+          <w:bCs/>
+          <w:sz w:val="28"/>
+          <w:szCs w:val="28"/>
+        </w:rPr>
+      </w:pPr>
+      <w:r>
+        <w:rPr>
+          <w:b/>
+          <w:bCs/>
+          <w:sz w:val="28"/>
+          <w:szCs w:val="28"/>
+        </w:rPr>
+        <w:t>Lenguajes y Paradigmas:</w:t>
+      </w:r>
+    </w:p>
+    <w:p>
+      <w:pPr>
+        <w:rPr>
+          <w:sz w:val="28"/>
+          <w:szCs w:val="28"/>
+        </w:rPr>
+      </w:pPr>
+      <w:r>
+        <w:rPr>
+          <w:sz w:val="28"/>
+          <w:szCs w:val="28"/>
+        </w:rPr>
+        <w:t>Python con Django: MVC</w:t>
+      </w:r>
+    </w:p>
+    <w:p>
+      <w:pPr>
+        <w:rPr>
+          <w:b/>
+          <w:bCs/>
+          <w:sz w:val="28"/>
+          <w:szCs w:val="28"/>
+        </w:rPr>
+      </w:pPr>
+      <w:r>
+        <w:rPr>
+          <w:sz w:val="28"/>
+          <w:szCs w:val="28"/>
+        </w:rPr>
+        <w:t>JavaScript</w:t>
+      </w:r>
+      <w:r>
+        <w:rPr>
+          <w:sz w:val="28"/>
+          <w:szCs w:val="28"/>
+        </w:rPr>
+        <w:t xml:space="preserve"> con </w:t>
+      </w:r>
+      <w:r>
+        <w:rPr>
+          <w:sz w:val="28"/>
+          <w:szCs w:val="28"/>
+        </w:rPr>
+        <w:t>Vue.js:</w:t>
+      </w:r>
+      <w:r>
+        <w:rPr>
+          <w:sz w:val="28"/>
+          <w:szCs w:val="28"/>
+        </w:rPr>
+        <w:t xml:space="preserve"> </w:t>
+      </w:r>
+      <w:r>
+        <w:rPr>
+          <w:sz w:val="28"/>
+          <w:szCs w:val="28"/>
+        </w:rPr>
+        <w:t>POO, MVC</w:t>
+      </w:r>
+      <w:r>
+        <w:rPr>
+          <w:b/>
+          <w:bCs/>
+          <w:sz w:val="28"/>
+          <w:szCs w:val="28"/>
+        </w:rPr>
+        <w:tab/>
+      </w:r>
+    </w:p>
+    <w:p>
+      <w:pPr>
+        <w:rPr>
+          <w:b/>
+          <w:bCs/>
+          <w:sz w:val="28"/>
+          <w:szCs w:val="28"/>
+        </w:rPr>
+      </w:pPr>
+      <w:r>
+        <w:rPr>
+          <w:b/>
+          <w:bCs/>
+          <w:sz w:val="28"/>
+          <w:szCs w:val="28"/>
+        </w:rPr>
+        <w:t>Modelos Entidad-Relación:</w:t>
+      </w:r>
+    </w:p>
+    <w:p>
+      <w:pPr>
+        <w:rPr>
+          <w:sz w:val="28"/>
+          <w:szCs w:val="28"/>
+        </w:rPr>
+      </w:pPr>
+      <w:r>
+        <w:rPr>
+          <w:sz w:val="28"/>
+          <w:szCs w:val="28"/>
+        </w:rPr>
+        <w:t xml:space="preserve">Programado con el lenguaje </w:t>
+      </w:r>
+      <w:proofErr w:type="spellStart"/>
+      <w:r>
+        <w:rPr>
+          <w:sz w:val="28"/>
+          <w:szCs w:val="28"/>
+        </w:rPr>
+        <w:t>Sql</w:t>
+      </w:r>
+      <w:proofErr w:type="spellEnd"/>
+      <w:r>
+        <w:rPr>
+          <w:sz w:val="28"/>
+          <w:szCs w:val="28"/>
+        </w:rPr>
+        <w:t xml:space="preserve"> y usado MySQL </w:t>
+      </w:r>
+      <w:proofErr w:type="spellStart"/>
+      <w:r>
+        <w:rPr>
+          <w:sz w:val="28"/>
+          <w:szCs w:val="28"/>
+        </w:rPr>
+        <w:t>Workbench</w:t>
+      </w:r>
+      <w:proofErr w:type="spellEnd"/>
+      <w:r>
+        <w:rPr>
+          <w:sz w:val="28"/>
+          <w:szCs w:val="28"/>
+        </w:rPr>
+        <w:t xml:space="preserve"> para el sistema de BD.</w:t>
+      </w:r>
       <w:r>
         <w:rPr>
           <w:noProof/>
         </w:rPr>
+        <w:t xml:space="preserve"> </w:t>
+      </w:r>
+    </w:p>
+    <w:p>
+      <w:r>
+        <w:rPr>
+          <w:noProof/>
+        </w:rPr>
         <w:drawing>
-          <wp:inline distT="0" distB="0" distL="0" distR="0" wp14:anchorId="2F8C1AD3" wp14:editId="2CEDD8F6">
-            <wp:extent cx="5272644" cy="3350611"/>
-            <wp:effectExtent l="0" t="0" r="4445" b="2540"/>
+          <wp:anchor distT="0" distB="0" distL="114300" distR="114300" simplePos="0" relativeHeight="251660288" behindDoc="0" locked="0" layoutInCell="1" allowOverlap="1" wp14:anchorId="28B7AF26" wp14:editId="6593D09B">
+            <wp:simplePos x="0" y="0"/>
+            <wp:positionH relativeFrom="margin">
+              <wp:align>center</wp:align>
+            </wp:positionH>
+            <wp:positionV relativeFrom="paragraph">
+              <wp:posOffset>10387</wp:posOffset>
+            </wp:positionV>
+            <wp:extent cx="3902710" cy="2480310"/>
+            <wp:effectExtent l="0" t="0" r="2540" b="0"/>
+            <wp:wrapSquare wrapText="bothSides"/>
             <wp:docPr id="5" name="Imagen 5"/>
             <wp:cNvGraphicFramePr>
               <a:graphicFrameLocks xmlns:a="http://schemas.openxmlformats.org/drawingml/2006/main" noChangeAspect="1"/>
@@ -123,14 +496,20 @@
                     <pic:cNvPicPr/>
                   </pic:nvPicPr>
                   <pic:blipFill rotWithShape="1">
-                    <a:blip r:embed="rId4"/>
+                    <a:blip r:embed="rId4" cstate="print">
+                      <a:extLst>
+                        <a:ext uri="{28A0092B-C50C-407E-A947-70E740481C1C}">
+                          <a14:useLocalDpi xmlns:a14="http://schemas.microsoft.com/office/drawing/2010/main" val="0"/>
+                        </a:ext>
+                      </a:extLst>
+                    </a:blip>
                     <a:srcRect l="23531" t="17217" r="6538" b="3740"/>
                     <a:stretch/>
                   </pic:blipFill>
                   <pic:spPr bwMode="auto">
                     <a:xfrm>
                       <a:off x="0" y="0"/>
-                      <a:ext cx="5281512" cy="3356247"/>
+                      <a:ext cx="3902710" cy="2480310"/>
                     </a:xfrm>
                     <a:prstGeom prst="rect">
                       <a:avLst/>
@@ -147,47 +526,111 @@
                 </pic:pic>
               </a:graphicData>
             </a:graphic>
-          </wp:inline>
+          </wp:anchor>
         </w:drawing>
       </w:r>
     </w:p>
-    <w:p/>
-    <w:p>
-      <w:pPr>
-        <w:rPr>
-          <w:lang w:val="es-ES"/>
-        </w:rPr>
-      </w:pPr>
-    </w:p>
-    <w:p>
-      <w:pPr>
-        <w:rPr>
-          <w:lang w:val="es-ES"/>
-        </w:rPr>
-      </w:pPr>
-      <w:r>
-        <w:rPr>
-          <w:lang w:val="es-ES"/>
-        </w:rPr>
-        <w:tab/>
-      </w:r>
-    </w:p>
-    <w:p>
-      <w:pPr>
-        <w:rPr>
-          <w:lang w:val="es-ES"/>
-        </w:rPr>
-      </w:pPr>
-      <w:r>
-        <w:rPr>
+    <w:p>
+      <w:pPr>
+        <w:rPr>
+          <w:b/>
+          <w:bCs/>
+          <w:sz w:val="28"/>
+          <w:szCs w:val="28"/>
+        </w:rPr>
+      </w:pPr>
+    </w:p>
+    <w:p>
+      <w:pPr>
+        <w:rPr>
+          <w:b/>
+          <w:bCs/>
+          <w:sz w:val="28"/>
+          <w:szCs w:val="28"/>
+        </w:rPr>
+      </w:pPr>
+    </w:p>
+    <w:p>
+      <w:pPr>
+        <w:rPr>
+          <w:b/>
+          <w:bCs/>
+          <w:sz w:val="28"/>
+          <w:szCs w:val="28"/>
+        </w:rPr>
+      </w:pPr>
+    </w:p>
+    <w:p>
+      <w:pPr>
+        <w:rPr>
+          <w:b/>
+          <w:bCs/>
+          <w:sz w:val="28"/>
+          <w:szCs w:val="28"/>
+        </w:rPr>
+      </w:pPr>
+    </w:p>
+    <w:p>
+      <w:pPr>
+        <w:rPr>
+          <w:b/>
+          <w:bCs/>
+          <w:sz w:val="28"/>
+          <w:szCs w:val="28"/>
+        </w:rPr>
+      </w:pPr>
+    </w:p>
+    <w:p>
+      <w:pPr>
+        <w:rPr>
+          <w:b/>
+          <w:bCs/>
+          <w:sz w:val="28"/>
+          <w:szCs w:val="28"/>
+        </w:rPr>
+      </w:pPr>
+    </w:p>
+    <w:p>
+      <w:pPr>
+        <w:rPr>
+          <w:b/>
+          <w:bCs/>
+          <w:sz w:val="28"/>
+          <w:szCs w:val="28"/>
+        </w:rPr>
+      </w:pPr>
+    </w:p>
+    <w:p>
+      <w:pPr>
+        <w:rPr>
+          <w:b/>
+          <w:bCs/>
+          <w:sz w:val="28"/>
+          <w:szCs w:val="28"/>
+        </w:rPr>
+      </w:pPr>
+      <w:r>
+        <w:rPr>
+          <w:b/>
+          <w:bCs/>
           <w:noProof/>
+          <w:sz w:val="32"/>
+          <w:szCs w:val="32"/>
         </w:rPr>
         <w:lastRenderedPageBreak/>
         <w:drawing>
-          <wp:inline distT="0" distB="0" distL="0" distR="0" wp14:anchorId="04FA33E2" wp14:editId="08C129FB">
-            <wp:extent cx="5400040" cy="3035935"/>
+          <wp:anchor distT="0" distB="0" distL="114300" distR="114300" simplePos="0" relativeHeight="251659264" behindDoc="0" locked="0" layoutInCell="1" allowOverlap="1" wp14:anchorId="25DF78A1" wp14:editId="101A7E3E">
+            <wp:simplePos x="0" y="0"/>
+            <wp:positionH relativeFrom="margin">
+              <wp:align>center</wp:align>
+            </wp:positionH>
+            <wp:positionV relativeFrom="paragraph">
+              <wp:posOffset>6985</wp:posOffset>
+            </wp:positionV>
+            <wp:extent cx="4272280" cy="2401570"/>
             <wp:effectExtent l="0" t="0" r="0" b="0"/>
-            <wp:docPr id="1" name="Imagen 1"/>
+            <wp:wrapSquare wrapText="bothSides"/>
+            <wp:docPr id="6" name="Imagen 6"/>
             <wp:cNvGraphicFramePr>
               <a:graphicFrameLocks xmlns:a="http://schemas.openxmlformats.org/drawingml/2006/main" noChangeAspect="1"/>
             </wp:cNvGraphicFramePr>
@@ -199,7 +642,13 @@
                     <pic:cNvPicPr/>
                   </pic:nvPicPr>
                   <pic:blipFill>
-                    <a:blip r:embed="rId5"/>
+                    <a:blip r:embed="rId5" cstate="print">
+                      <a:extLst>
+                        <a:ext uri="{28A0092B-C50C-407E-A947-70E740481C1C}">
+                          <a14:useLocalDpi xmlns:a14="http://schemas.microsoft.com/office/drawing/2010/main" val="0"/>
+                        </a:ext>
+                      </a:extLst>
+                    </a:blip>
                     <a:stretch>
                       <a:fillRect/>
                     </a:stretch>
@@ -207,7 +656,7 @@
                   <pic:spPr>
                     <a:xfrm>
                       <a:off x="0" y="0"/>
-                      <a:ext cx="5400040" cy="3035935"/>
+                      <a:ext cx="4272280" cy="2401570"/>
                     </a:xfrm>
                     <a:prstGeom prst="rect">
                       <a:avLst/>
@@ -216,25 +665,182 @@
                 </pic:pic>
               </a:graphicData>
             </a:graphic>
-          </wp:inline>
+            <wp14:sizeRelH relativeFrom="margin">
+              <wp14:pctWidth>0</wp14:pctWidth>
+            </wp14:sizeRelH>
+            <wp14:sizeRelV relativeFrom="margin">
+              <wp14:pctHeight>0</wp14:pctHeight>
+            </wp14:sizeRelV>
+          </wp:anchor>
         </w:drawing>
       </w:r>
     </w:p>
     <w:p>
       <w:pPr>
         <w:rPr>
+          <w:b/>
+          <w:bCs/>
+          <w:sz w:val="28"/>
+          <w:szCs w:val="28"/>
+        </w:rPr>
+      </w:pPr>
+    </w:p>
+    <w:p>
+      <w:pPr>
+        <w:rPr>
+          <w:b/>
+          <w:bCs/>
+          <w:sz w:val="28"/>
+          <w:szCs w:val="28"/>
+        </w:rPr>
+      </w:pPr>
+    </w:p>
+    <w:p>
+      <w:pPr>
+        <w:jc w:val="center"/>
+        <w:rPr>
+          <w:b/>
+          <w:bCs/>
+          <w:sz w:val="28"/>
+          <w:szCs w:val="28"/>
+        </w:rPr>
+      </w:pPr>
+    </w:p>
+    <w:p>
+      <w:pPr>
+        <w:jc w:val="center"/>
+        <w:rPr>
+          <w:b/>
+          <w:bCs/>
+          <w:sz w:val="28"/>
+          <w:szCs w:val="28"/>
+        </w:rPr>
+      </w:pPr>
+    </w:p>
+    <w:p>
+      <w:pPr>
+        <w:jc w:val="center"/>
+        <w:rPr>
+          <w:b/>
+          <w:bCs/>
+          <w:sz w:val="28"/>
+          <w:szCs w:val="28"/>
+        </w:rPr>
+      </w:pPr>
+    </w:p>
+    <w:p>
+      <w:pPr>
+        <w:jc w:val="center"/>
+        <w:rPr>
+          <w:b/>
+          <w:bCs/>
+          <w:sz w:val="28"/>
+          <w:szCs w:val="28"/>
+        </w:rPr>
+      </w:pPr>
+    </w:p>
+    <w:p>
+      <w:pPr>
+        <w:jc w:val="center"/>
+        <w:rPr>
+          <w:b/>
+          <w:bCs/>
+          <w:sz w:val="28"/>
+          <w:szCs w:val="28"/>
+        </w:rPr>
+      </w:pPr>
+    </w:p>
+    <w:p>
+      <w:pPr>
+        <w:rPr>
+          <w:b/>
+          <w:bCs/>
+          <w:sz w:val="28"/>
+          <w:szCs w:val="28"/>
+        </w:rPr>
+      </w:pPr>
+      <w:r>
+        <w:rPr>
+          <w:b/>
+          <w:bCs/>
+          <w:sz w:val="28"/>
+          <w:szCs w:val="28"/>
+        </w:rPr>
+        <w:t xml:space="preserve">Creando las API con Python </w:t>
+      </w:r>
+    </w:p>
+    <w:p>
+      <w:pPr>
+        <w:rPr>
+          <w:sz w:val="28"/>
+          <w:szCs w:val="28"/>
+        </w:rPr>
+      </w:pPr>
+      <w:r>
+        <w:rPr>
+          <w:sz w:val="28"/>
+          <w:szCs w:val="28"/>
+        </w:rPr>
+        <w:t xml:space="preserve">Todas las tablas y relaciones cuentan con su respectiva API disponible desde </w:t>
+      </w:r>
+      <w:proofErr w:type="spellStart"/>
+      <w:r>
+        <w:rPr>
+          <w:sz w:val="28"/>
+          <w:szCs w:val="28"/>
+        </w:rPr>
+        <w:t>DjangoApiRest</w:t>
+      </w:r>
+      <w:proofErr w:type="spellEnd"/>
+    </w:p>
+    <w:p>
+      <w:pPr>
+        <w:rPr>
+          <w:b/>
+          <w:bCs/>
+          <w:sz w:val="28"/>
+          <w:szCs w:val="28"/>
+        </w:rPr>
+      </w:pPr>
+      <w:proofErr w:type="spellStart"/>
+      <w:r>
+        <w:rPr>
+          <w:b/>
+          <w:bCs/>
+          <w:sz w:val="28"/>
+          <w:szCs w:val="28"/>
+        </w:rPr>
+        <w:t>Codigo</w:t>
+      </w:r>
+      <w:proofErr w:type="spellEnd"/>
+      <w:r>
+        <w:rPr>
+          <w:b/>
+          <w:bCs/>
+          <w:sz w:val="28"/>
+          <w:szCs w:val="28"/>
+        </w:rPr>
+        <w:t>:</w:t>
+      </w:r>
+    </w:p>
+    <w:p>
+      <w:pPr>
+        <w:rPr>
+          <w:b/>
+          <w:bCs/>
+          <w:sz w:val="28"/>
+          <w:szCs w:val="28"/>
+        </w:rPr>
+      </w:pPr>
+      <w:r>
+        <w:rPr>
           <w:noProof/>
         </w:rPr>
-      </w:pPr>
-      <w:r>
-        <w:rPr>
-          <w:noProof/>
-        </w:rPr>
         <w:drawing>
-          <wp:inline distT="0" distB="0" distL="0" distR="0" wp14:anchorId="627D2E2C" wp14:editId="7A6934F8">
+          <wp:inline distT="0" distB="0" distL="0" distR="0" wp14:anchorId="2E7C54DB" wp14:editId="5BE04628">
             <wp:extent cx="5400040" cy="3035935"/>
             <wp:effectExtent l="0" t="0" r="0" b="0"/>
-            <wp:docPr id="3" name="Imagen 3"/>
+            <wp:docPr id="8" name="Imagen 8"/>
             <wp:cNvGraphicFramePr>
               <a:graphicFrameLocks xmlns:a="http://schemas.openxmlformats.org/drawingml/2006/main" noChangeAspect="1"/>
             </wp:cNvGraphicFramePr>
@@ -270,7 +876,10 @@
     <w:p>
       <w:pPr>
         <w:rPr>
-          <w:lang w:val="es-ES"/>
+          <w:b/>
+          <w:bCs/>
+          <w:sz w:val="28"/>
+          <w:szCs w:val="28"/>
         </w:rPr>
       </w:pPr>
       <w:r>
@@ -279,10 +888,96 @@
         </w:rPr>
         <w:lastRenderedPageBreak/>
         <w:drawing>
-          <wp:inline distT="0" distB="0" distL="0" distR="0" wp14:anchorId="2B1A8A8C" wp14:editId="5130674B">
-            <wp:extent cx="5734760" cy="3604438"/>
+          <wp:inline distT="0" distB="0" distL="0" distR="0" wp14:anchorId="04027410" wp14:editId="669CF7E3">
+            <wp:extent cx="5400040" cy="3035935"/>
             <wp:effectExtent l="0" t="0" r="0" b="0"/>
-            <wp:docPr id="4" name="Imagen 4"/>
+            <wp:docPr id="9" name="Imagen 9"/>
+            <wp:cNvGraphicFramePr>
+              <a:graphicFrameLocks xmlns:a="http://schemas.openxmlformats.org/drawingml/2006/main" noChangeAspect="1"/>
+            </wp:cNvGraphicFramePr>
+            <a:graphic xmlns:a="http://schemas.openxmlformats.org/drawingml/2006/main">
+              <a:graphicData uri="http://schemas.openxmlformats.org/drawingml/2006/picture">
+                <pic:pic xmlns:pic="http://schemas.openxmlformats.org/drawingml/2006/picture">
+                  <pic:nvPicPr>
+                    <pic:cNvPr id="1" name=""/>
+                    <pic:cNvPicPr/>
+                  </pic:nvPicPr>
+                  <pic:blipFill>
+                    <a:blip r:embed="rId7"/>
+                    <a:stretch>
+                      <a:fillRect/>
+                    </a:stretch>
+                  </pic:blipFill>
+                  <pic:spPr>
+                    <a:xfrm>
+                      <a:off x="0" y="0"/>
+                      <a:ext cx="5400040" cy="3035935"/>
+                    </a:xfrm>
+                    <a:prstGeom prst="rect">
+                      <a:avLst/>
+                    </a:prstGeom>
+                  </pic:spPr>
+                </pic:pic>
+              </a:graphicData>
+            </a:graphic>
+          </wp:inline>
+        </w:drawing>
+      </w:r>
+    </w:p>
+    <w:p>
+      <w:pPr>
+        <w:rPr>
+          <w:b/>
+          <w:bCs/>
+          <w:sz w:val="28"/>
+          <w:szCs w:val="28"/>
+        </w:rPr>
+      </w:pPr>
+      <w:r>
+        <w:rPr>
+          <w:b/>
+          <w:bCs/>
+          <w:sz w:val="28"/>
+          <w:szCs w:val="28"/>
+        </w:rPr>
+        <w:t>Api:</w:t>
+      </w:r>
+    </w:p>
+    <w:p>
+      <w:pPr>
+        <w:rPr>
+          <w:noProof/>
+          <w:sz w:val="24"/>
+          <w:szCs w:val="24"/>
+        </w:rPr>
+      </w:pPr>
+      <w:r>
+        <w:rPr>
+          <w:noProof/>
+          <w:sz w:val="24"/>
+          <w:szCs w:val="24"/>
+        </w:rPr>
+        <w:t>Aquí podmeos obervar todas las urls disponible para el consumo del frontend.</w:t>
+      </w:r>
+    </w:p>
+    <w:p>
+      <w:pPr>
+        <w:rPr>
+          <w:b/>
+          <w:bCs/>
+          <w:sz w:val="28"/>
+          <w:szCs w:val="28"/>
+        </w:rPr>
+      </w:pPr>
+      <w:r>
+        <w:rPr>
+          <w:noProof/>
+        </w:rPr>
+        <w:drawing>
+          <wp:inline distT="0" distB="0" distL="0" distR="0" wp14:anchorId="1BCC5E05" wp14:editId="5734583B">
+            <wp:extent cx="5827395" cy="1561381"/>
+            <wp:effectExtent l="0" t="0" r="1905" b="1270"/>
+            <wp:docPr id="10" name="Imagen 10"/>
             <wp:cNvGraphicFramePr>
               <a:graphicFrameLocks xmlns:a="http://schemas.openxmlformats.org/drawingml/2006/main" noChangeAspect="1"/>
             </wp:cNvGraphicFramePr>
@@ -294,14 +989,14 @@
                     <pic:cNvPicPr/>
                   </pic:nvPicPr>
                   <pic:blipFill rotWithShape="1">
-                    <a:blip r:embed="rId7"/>
-                    <a:srcRect l="14179" t="20317" r="14546"/>
+                    <a:blip r:embed="rId8"/>
+                    <a:srcRect t="9442" b="42009"/>
                     <a:stretch/>
                   </pic:blipFill>
                   <pic:spPr bwMode="auto">
                     <a:xfrm>
                       <a:off x="0" y="0"/>
-                      <a:ext cx="5754084" cy="3616584"/>
+                      <a:ext cx="5874740" cy="1574066"/>
                     </a:xfrm>
                     <a:prstGeom prst="rect">
                       <a:avLst/>
@@ -321,15 +1016,287 @@
           </wp:inline>
         </w:drawing>
       </w:r>
+    </w:p>
+    <w:p>
+      <w:pPr>
+        <w:rPr>
+          <w:sz w:val="24"/>
+          <w:szCs w:val="24"/>
+        </w:rPr>
+      </w:pPr>
       <w:r>
         <w:rPr>
           <w:noProof/>
         </w:rPr>
         <w:drawing>
-          <wp:inline distT="0" distB="0" distL="0" distR="0" wp14:anchorId="449DC7BE" wp14:editId="1394E6AC">
+          <wp:anchor distT="0" distB="0" distL="114300" distR="114300" simplePos="0" relativeHeight="251661312" behindDoc="0" locked="0" layoutInCell="1" allowOverlap="1" wp14:anchorId="45B4E94F" wp14:editId="49687729">
+            <wp:simplePos x="0" y="0"/>
+            <wp:positionH relativeFrom="margin">
+              <wp:posOffset>-184785</wp:posOffset>
+            </wp:positionH>
+            <wp:positionV relativeFrom="paragraph">
+              <wp:posOffset>460375</wp:posOffset>
+            </wp:positionV>
+            <wp:extent cx="2714625" cy="2819400"/>
+            <wp:effectExtent l="0" t="0" r="9525" b="0"/>
+            <wp:wrapSquare wrapText="bothSides"/>
+            <wp:docPr id="4" name="Imagen 4"/>
+            <wp:cNvGraphicFramePr>
+              <a:graphicFrameLocks xmlns:a="http://schemas.openxmlformats.org/drawingml/2006/main" noChangeAspect="1"/>
+            </wp:cNvGraphicFramePr>
+            <a:graphic xmlns:a="http://schemas.openxmlformats.org/drawingml/2006/main">
+              <a:graphicData uri="http://schemas.openxmlformats.org/drawingml/2006/picture">
+                <pic:pic xmlns:pic="http://schemas.openxmlformats.org/drawingml/2006/picture">
+                  <pic:nvPicPr>
+                    <pic:cNvPr id="1" name=""/>
+                    <pic:cNvPicPr/>
+                  </pic:nvPicPr>
+                  <pic:blipFill rotWithShape="1">
+                    <a:blip r:embed="rId9">
+                      <a:extLst>
+                        <a:ext uri="{28A0092B-C50C-407E-A947-70E740481C1C}">
+                          <a14:useLocalDpi xmlns:a14="http://schemas.microsoft.com/office/drawing/2010/main" val="0"/>
+                        </a:ext>
+                      </a:extLst>
+                    </a:blip>
+                    <a:srcRect l="14180" t="20317" r="48684" b="11065"/>
+                    <a:stretch/>
+                  </pic:blipFill>
+                  <pic:spPr bwMode="auto">
+                    <a:xfrm>
+                      <a:off x="0" y="0"/>
+                      <a:ext cx="2714625" cy="2819400"/>
+                    </a:xfrm>
+                    <a:prstGeom prst="rect">
+                      <a:avLst/>
+                    </a:prstGeom>
+                    <a:ln>
+                      <a:noFill/>
+                    </a:ln>
+                    <a:extLst>
+                      <a:ext uri="{53640926-AAD7-44D8-BBD7-CCE9431645EC}">
+                        <a14:shadowObscured xmlns:a14="http://schemas.microsoft.com/office/drawing/2010/main"/>
+                      </a:ext>
+                    </a:extLst>
+                  </pic:spPr>
+                </pic:pic>
+              </a:graphicData>
+            </a:graphic>
+            <wp14:sizeRelH relativeFrom="margin">
+              <wp14:pctWidth>0</wp14:pctWidth>
+            </wp14:sizeRelH>
+            <wp14:sizeRelV relativeFrom="margin">
+              <wp14:pctHeight>0</wp14:pctHeight>
+            </wp14:sizeRelV>
+          </wp:anchor>
+        </w:drawing>
+      </w:r>
+      <w:r>
+        <w:rPr>
+          <w:sz w:val="24"/>
+          <w:szCs w:val="24"/>
+        </w:rPr>
+        <w:t xml:space="preserve">Mostramos solo el api de la persona denunciante y sospechosos con cuestión de espacio. </w:t>
+      </w:r>
+    </w:p>
+    <w:p>
+      <w:pPr>
+        <w:rPr>
+          <w:noProof/>
+        </w:rPr>
+      </w:pPr>
+      <w:r>
+        <w:rPr>
+          <w:noProof/>
+        </w:rPr>
+        <w:drawing>
+          <wp:anchor distT="0" distB="0" distL="114300" distR="114300" simplePos="0" relativeHeight="251662336" behindDoc="0" locked="0" layoutInCell="1" allowOverlap="1" wp14:anchorId="79416F0D" wp14:editId="096A74D8">
+            <wp:simplePos x="0" y="0"/>
+            <wp:positionH relativeFrom="margin">
+              <wp:posOffset>2733040</wp:posOffset>
+            </wp:positionH>
+            <wp:positionV relativeFrom="paragraph">
+              <wp:posOffset>52705</wp:posOffset>
+            </wp:positionV>
+            <wp:extent cx="2190750" cy="2266950"/>
+            <wp:effectExtent l="0" t="0" r="0" b="0"/>
+            <wp:wrapSquare wrapText="bothSides"/>
+            <wp:docPr id="11" name="Imagen 11"/>
+            <wp:cNvGraphicFramePr>
+              <a:graphicFrameLocks xmlns:a="http://schemas.openxmlformats.org/drawingml/2006/main" noChangeAspect="1"/>
+            </wp:cNvGraphicFramePr>
+            <a:graphic xmlns:a="http://schemas.openxmlformats.org/drawingml/2006/main">
+              <a:graphicData uri="http://schemas.openxmlformats.org/drawingml/2006/picture">
+                <pic:pic xmlns:pic="http://schemas.openxmlformats.org/drawingml/2006/picture">
+                  <pic:nvPicPr>
+                    <pic:cNvPr id="1" name=""/>
+                    <pic:cNvPicPr/>
+                  </pic:nvPicPr>
+                  <pic:blipFill rotWithShape="1">
+                    <a:blip r:embed="rId10" cstate="print">
+                      <a:extLst>
+                        <a:ext uri="{28A0092B-C50C-407E-A947-70E740481C1C}">
+                          <a14:useLocalDpi xmlns:a14="http://schemas.microsoft.com/office/drawing/2010/main" val="0"/>
+                        </a:ext>
+                      </a:extLst>
+                    </a:blip>
+                    <a:srcRect t="21962" r="59431" b="3368"/>
+                    <a:stretch/>
+                  </pic:blipFill>
+                  <pic:spPr bwMode="auto">
+                    <a:xfrm>
+                      <a:off x="0" y="0"/>
+                      <a:ext cx="2190750" cy="2266950"/>
+                    </a:xfrm>
+                    <a:prstGeom prst="rect">
+                      <a:avLst/>
+                    </a:prstGeom>
+                    <a:ln>
+                      <a:noFill/>
+                    </a:ln>
+                    <a:extLst>
+                      <a:ext uri="{53640926-AAD7-44D8-BBD7-CCE9431645EC}">
+                        <a14:shadowObscured xmlns:a14="http://schemas.microsoft.com/office/drawing/2010/main"/>
+                      </a:ext>
+                    </a:extLst>
+                  </pic:spPr>
+                </pic:pic>
+              </a:graphicData>
+            </a:graphic>
+          </wp:anchor>
+        </w:drawing>
+      </w:r>
+    </w:p>
+    <w:p>
+      <w:pPr>
+        <w:rPr>
+          <w:b/>
+          <w:bCs/>
+          <w:sz w:val="28"/>
+          <w:szCs w:val="28"/>
+        </w:rPr>
+      </w:pPr>
+    </w:p>
+    <w:p>
+      <w:pPr>
+        <w:rPr>
+          <w:lang w:val="es-ES"/>
+        </w:rPr>
+      </w:pPr>
+    </w:p>
+    <w:p>
+      <w:pPr>
+        <w:rPr>
+          <w:lang w:val="es-ES"/>
+        </w:rPr>
+      </w:pPr>
+    </w:p>
+    <w:p>
+      <w:pPr>
+        <w:rPr>
+          <w:lang w:val="es-ES"/>
+        </w:rPr>
+      </w:pPr>
+    </w:p>
+    <w:p>
+      <w:pPr>
+        <w:rPr>
+          <w:lang w:val="es-ES"/>
+        </w:rPr>
+      </w:pPr>
+    </w:p>
+    <w:p>
+      <w:pPr>
+        <w:rPr>
+          <w:lang w:val="es-ES"/>
+        </w:rPr>
+      </w:pPr>
+    </w:p>
+    <w:p>
+      <w:pPr>
+        <w:rPr>
+          <w:lang w:val="es-ES"/>
+        </w:rPr>
+      </w:pPr>
+    </w:p>
+    <w:p>
+      <w:pPr>
+        <w:rPr>
+          <w:noProof/>
+        </w:rPr>
+      </w:pPr>
+      <w:r>
+        <w:rPr>
+          <w:noProof/>
+        </w:rPr>
+        <w:t xml:space="preserve">En sospechos aun no se ingresaban datos. </w:t>
+      </w:r>
+    </w:p>
+    <w:p>
+      <w:pPr>
+        <w:rPr>
+          <w:lang w:val="es-ES"/>
+        </w:rPr>
+      </w:pPr>
+    </w:p>
+    <w:p>
+      <w:pPr>
+        <w:rPr>
+          <w:b/>
+          <w:bCs/>
+          <w:sz w:val="28"/>
+          <w:szCs w:val="28"/>
+          <w:lang w:val="es-ES"/>
+        </w:rPr>
+      </w:pPr>
+      <w:r>
+        <w:rPr>
+          <w:b/>
+          <w:bCs/>
+          <w:sz w:val="28"/>
+          <w:szCs w:val="28"/>
+          <w:lang w:val="es-ES"/>
+        </w:rPr>
+        <w:lastRenderedPageBreak/>
+        <w:t>Consumo de Apis:</w:t>
+      </w:r>
+    </w:p>
+    <w:p>
+      <w:pPr>
+        <w:rPr>
+          <w:sz w:val="28"/>
+          <w:szCs w:val="28"/>
+          <w:lang w:val="es-ES"/>
+        </w:rPr>
+      </w:pPr>
+      <w:r>
+        <w:rPr>
+          <w:sz w:val="28"/>
+          <w:szCs w:val="28"/>
+          <w:lang w:val="es-ES"/>
+        </w:rPr>
+        <w:t>Usamos la librería Axios de JS para consumir de la api ya creada con Django.</w:t>
+      </w:r>
+    </w:p>
+    <w:p>
+      <w:pPr>
+        <w:rPr>
+          <w:b/>
+          <w:bCs/>
+          <w:sz w:val="28"/>
+          <w:szCs w:val="28"/>
+          <w:lang w:val="es-ES"/>
+        </w:rPr>
+      </w:pPr>
+      <w:r>
+        <w:rPr>
+          <w:noProof/>
+        </w:rPr>
+        <w:drawing>
+          <wp:inline distT="0" distB="0" distL="0" distR="0" wp14:anchorId="21A69193" wp14:editId="77C446F9">
             <wp:extent cx="5400040" cy="3035935"/>
             <wp:effectExtent l="0" t="0" r="0" b="0"/>
-            <wp:docPr id="2" name="Imagen 2"/>
+            <wp:docPr id="12" name="Imagen 12"/>
             <wp:cNvGraphicFramePr>
               <a:graphicFrameLocks xmlns:a="http://schemas.openxmlformats.org/drawingml/2006/main" noChangeAspect="1"/>
             </wp:cNvGraphicFramePr>
@@ -341,7 +1308,7 @@
                     <pic:cNvPicPr/>
                   </pic:nvPicPr>
                   <pic:blipFill>
-                    <a:blip r:embed="rId8"/>
+                    <a:blip r:embed="rId11"/>
                     <a:stretch>
                       <a:fillRect/>
                     </a:stretch>
@@ -360,6 +1327,174 @@
             </a:graphic>
           </wp:inline>
         </w:drawing>
+      </w:r>
+    </w:p>
+    <w:p>
+      <w:pPr>
+        <w:rPr>
+          <w:sz w:val="28"/>
+          <w:szCs w:val="28"/>
+          <w:lang w:val="es-ES"/>
+        </w:rPr>
+      </w:pPr>
+      <w:r>
+        <w:rPr>
+          <w:sz w:val="28"/>
+          <w:szCs w:val="28"/>
+          <w:lang w:val="es-ES"/>
+        </w:rPr>
+        <w:t xml:space="preserve">Un poco del </w:t>
+      </w:r>
+      <w:proofErr w:type="spellStart"/>
+      <w:r>
+        <w:rPr>
+          <w:sz w:val="28"/>
+          <w:szCs w:val="28"/>
+          <w:lang w:val="es-ES"/>
+        </w:rPr>
+        <w:t>html</w:t>
+      </w:r>
+      <w:proofErr w:type="spellEnd"/>
+    </w:p>
+    <w:p>
+      <w:pPr>
+        <w:rPr>
+          <w:lang w:val="es-ES"/>
+        </w:rPr>
+      </w:pPr>
+      <w:r>
+        <w:rPr>
+          <w:noProof/>
+        </w:rPr>
+        <w:drawing>
+          <wp:inline distT="0" distB="0" distL="0" distR="0" wp14:anchorId="2774148C" wp14:editId="2F6993ED">
+            <wp:extent cx="5400040" cy="3035935"/>
+            <wp:effectExtent l="0" t="0" r="0" b="0"/>
+            <wp:docPr id="13" name="Imagen 13"/>
+            <wp:cNvGraphicFramePr>
+              <a:graphicFrameLocks xmlns:a="http://schemas.openxmlformats.org/drawingml/2006/main" noChangeAspect="1"/>
+            </wp:cNvGraphicFramePr>
+            <a:graphic xmlns:a="http://schemas.openxmlformats.org/drawingml/2006/main">
+              <a:graphicData uri="http://schemas.openxmlformats.org/drawingml/2006/picture">
+                <pic:pic xmlns:pic="http://schemas.openxmlformats.org/drawingml/2006/picture">
+                  <pic:nvPicPr>
+                    <pic:cNvPr id="1" name=""/>
+                    <pic:cNvPicPr/>
+                  </pic:nvPicPr>
+                  <pic:blipFill>
+                    <a:blip r:embed="rId12"/>
+                    <a:stretch>
+                      <a:fillRect/>
+                    </a:stretch>
+                  </pic:blipFill>
+                  <pic:spPr>
+                    <a:xfrm>
+                      <a:off x="0" y="0"/>
+                      <a:ext cx="5400040" cy="3035935"/>
+                    </a:xfrm>
+                    <a:prstGeom prst="rect">
+                      <a:avLst/>
+                    </a:prstGeom>
+                  </pic:spPr>
+                </pic:pic>
+              </a:graphicData>
+            </a:graphic>
+          </wp:inline>
+        </w:drawing>
+      </w:r>
+    </w:p>
+    <w:p>
+      <w:pPr>
+        <w:rPr>
+          <w:lang w:val="es-ES"/>
+        </w:rPr>
+      </w:pPr>
+    </w:p>
+    <w:p>
+      <w:pPr>
+        <w:rPr>
+          <w:noProof/>
+        </w:rPr>
+      </w:pPr>
+      <w:r>
+        <w:rPr>
+          <w:noProof/>
+        </w:rPr>
+        <w:lastRenderedPageBreak/>
+        <w:drawing>
+          <wp:anchor distT="0" distB="0" distL="114300" distR="114300" simplePos="0" relativeHeight="251663360" behindDoc="0" locked="0" layoutInCell="1" allowOverlap="1" wp14:anchorId="04FA33E2" wp14:editId="5A1E2298">
+            <wp:simplePos x="0" y="0"/>
+            <wp:positionH relativeFrom="column">
+              <wp:posOffset>-32385</wp:posOffset>
+            </wp:positionH>
+            <wp:positionV relativeFrom="paragraph">
+              <wp:posOffset>619125</wp:posOffset>
+            </wp:positionV>
+            <wp:extent cx="5400040" cy="3035935"/>
+            <wp:effectExtent l="0" t="0" r="0" b="0"/>
+            <wp:wrapSquare wrapText="bothSides"/>
+            <wp:docPr id="1" name="Imagen 1"/>
+            <wp:cNvGraphicFramePr>
+              <a:graphicFrameLocks xmlns:a="http://schemas.openxmlformats.org/drawingml/2006/main" noChangeAspect="1"/>
+            </wp:cNvGraphicFramePr>
+            <a:graphic xmlns:a="http://schemas.openxmlformats.org/drawingml/2006/main">
+              <a:graphicData uri="http://schemas.openxmlformats.org/drawingml/2006/picture">
+                <pic:pic xmlns:pic="http://schemas.openxmlformats.org/drawingml/2006/picture">
+                  <pic:nvPicPr>
+                    <pic:cNvPr id="1" name=""/>
+                    <pic:cNvPicPr/>
+                  </pic:nvPicPr>
+                  <pic:blipFill>
+                    <a:blip r:embed="rId13" cstate="print">
+                      <a:extLst>
+                        <a:ext uri="{28A0092B-C50C-407E-A947-70E740481C1C}">
+                          <a14:useLocalDpi xmlns:a14="http://schemas.microsoft.com/office/drawing/2010/main" val="0"/>
+                        </a:ext>
+                      </a:extLst>
+                    </a:blip>
+                    <a:stretch>
+                      <a:fillRect/>
+                    </a:stretch>
+                  </pic:blipFill>
+                  <pic:spPr>
+                    <a:xfrm>
+                      <a:off x="0" y="0"/>
+                      <a:ext cx="5400040" cy="3035935"/>
+                    </a:xfrm>
+                    <a:prstGeom prst="rect">
+                      <a:avLst/>
+                    </a:prstGeom>
+                  </pic:spPr>
+                </pic:pic>
+              </a:graphicData>
+            </a:graphic>
+          </wp:anchor>
+        </w:drawing>
+      </w:r>
+      <w:r>
+        <w:rPr>
+          <w:noProof/>
+        </w:rPr>
+        <w:t xml:space="preserve">Se dejo el signo de Vue.js Ya que se ve bonito xD </w:t>
+      </w:r>
+    </w:p>
+    <w:p>
+      <w:pPr>
+        <w:rPr>
+          <w:noProof/>
+        </w:rPr>
+      </w:pPr>
+      <w:r>
+        <w:rPr>
+          <w:noProof/>
+        </w:rPr>
+        <w:t xml:space="preserve">Esta pantalla permiste manipulas los diferentes registros de la </w:t>
+      </w:r>
+      <w:r>
+        <w:rPr>
+          <w:noProof/>
+        </w:rPr>
+        <w:t>tabla denunciantes.</w:t>
       </w:r>
     </w:p>
     <w:sectPr>

</xml_diff>